<commit_message>
Add page number to presentation slides. Removed literature sources from presentation. Add tasks title (calendar) to master.
</commit_message>
<xml_diff>
--- a/Review.docx
+++ b/Review.docx
@@ -64,17 +64,21 @@
           <w:sz w:val="28"/>
           <w:szCs w:val="28"/>
         </w:rPr>
-        <w:t>Уважаемая Государств</w:t>
-      </w:r>
-      <w:r>
+        <w:t xml:space="preserve">Уважаемая Государственная экзаменационная комиссия, позвольте представить Вашему вниманию магистерскую диссертацию </w:t>
+      </w:r>
+    </w:p>
+    <w:p>
+      <w:pPr>
+        <w:spacing w:line="360" w:lineRule="auto"/>
+        <w:jc w:val="both"/>
         <w:rPr>
           <w:rFonts w:ascii="Times New Roman" w:hAnsi="Times New Roman" w:cs="Times New Roman"/>
           <w:bCs/>
           <w:sz w:val="28"/>
           <w:szCs w:val="28"/>
         </w:rPr>
-        <w:t xml:space="preserve">енная экзаменационная комиссия, </w:t>
-      </w:r>
+      </w:pPr>
+      <w:proofErr w:type="gramStart"/>
       <w:r>
         <w:rPr>
           <w:rFonts w:ascii="Times New Roman" w:hAnsi="Times New Roman" w:cs="Times New Roman"/>
@@ -82,21 +86,43 @@
           <w:sz w:val="28"/>
           <w:szCs w:val="28"/>
         </w:rPr>
-        <w:t xml:space="preserve">позвольте представить Вашему вниманию магистерскую диссертацию </w:t>
-      </w:r>
-    </w:p>
-    <w:p>
-      <w:pPr>
-        <w:spacing w:line="360" w:lineRule="auto"/>
-        <w:jc w:val="both"/>
+        <w:t>Я,</w:t>
+      </w:r>
+      <w:r>
+        <w:rPr>
+          <w:rFonts w:ascii="Times New Roman" w:hAnsi="Times New Roman" w:cs="Times New Roman"/>
+          <w:sz w:val="28"/>
+          <w:szCs w:val="28"/>
+        </w:rPr>
+        <w:t xml:space="preserve"> Нечипоренко Виталия Андреевна</w:t>
+      </w:r>
+      <w:r>
         <w:rPr>
           <w:rFonts w:ascii="Times New Roman" w:hAnsi="Times New Roman" w:cs="Times New Roman"/>
           <w:bCs/>
           <w:sz w:val="28"/>
           <w:szCs w:val="28"/>
         </w:rPr>
-      </w:pPr>
-      <w:proofErr w:type="gramStart"/>
+        <w:t xml:space="preserve">, научный руководитель – должность кандидат физико-математических наук, доцент, кафедры программирования и информационных технологий полностью) </w:t>
+      </w:r>
+      <w:proofErr w:type="spellStart"/>
+      <w:r>
+        <w:rPr>
+          <w:rFonts w:ascii="Times New Roman" w:hAnsi="Times New Roman" w:cs="Times New Roman"/>
+          <w:sz w:val="28"/>
+          <w:szCs w:val="28"/>
+        </w:rPr>
+        <w:t>Тюкачев</w:t>
+      </w:r>
+      <w:proofErr w:type="spellEnd"/>
+      <w:r>
+        <w:rPr>
+          <w:rFonts w:ascii="Times New Roman" w:hAnsi="Times New Roman" w:cs="Times New Roman"/>
+          <w:sz w:val="28"/>
+          <w:szCs w:val="28"/>
+        </w:rPr>
+        <w:t xml:space="preserve"> Николай Аркадиевич</w:t>
+      </w:r>
       <w:r>
         <w:rPr>
           <w:rFonts w:ascii="Times New Roman" w:hAnsi="Times New Roman" w:cs="Times New Roman"/>
@@ -104,24 +130,9 @@
           <w:sz w:val="28"/>
           <w:szCs w:val="28"/>
         </w:rPr>
-        <w:t>Я,</w:t>
-      </w:r>
-      <w:r>
-        <w:rPr>
-          <w:rFonts w:ascii="Times New Roman" w:hAnsi="Times New Roman" w:cs="Times New Roman"/>
-          <w:sz w:val="28"/>
-          <w:szCs w:val="28"/>
-        </w:rPr>
-        <w:t xml:space="preserve"> </w:t>
-      </w:r>
-      <w:r>
-        <w:rPr>
-          <w:rFonts w:ascii="Times New Roman" w:hAnsi="Times New Roman" w:cs="Times New Roman"/>
-          <w:sz w:val="28"/>
-          <w:szCs w:val="28"/>
-        </w:rPr>
-        <w:t>Нечипоренко Виталия Андреевна</w:t>
-      </w:r>
+        <w:t>.</w:t>
+      </w:r>
+      <w:proofErr w:type="gramEnd"/>
       <w:r>
         <w:rPr>
           <w:rFonts w:ascii="Times New Roman" w:hAnsi="Times New Roman" w:cs="Times New Roman"/>
@@ -129,17 +140,20 @@
           <w:sz w:val="28"/>
           <w:szCs w:val="28"/>
         </w:rPr>
-        <w:t xml:space="preserve">, научный руководитель – должность </w:t>
-      </w:r>
-      <w:r>
+        <w:t xml:space="preserve"> Тема работы - оптимизация светофорного регулирования с помощью программы моделирования транспортных потоков.</w:t>
+      </w:r>
+    </w:p>
+    <w:p>
+      <w:pPr>
+        <w:spacing w:line="360" w:lineRule="auto"/>
+        <w:jc w:val="both"/>
         <w:rPr>
           <w:rFonts w:ascii="Times New Roman" w:hAnsi="Times New Roman" w:cs="Times New Roman"/>
           <w:bCs/>
           <w:sz w:val="28"/>
           <w:szCs w:val="28"/>
         </w:rPr>
-        <w:t xml:space="preserve">кандидат физико-математических наук, </w:t>
-      </w:r>
+      </w:pPr>
       <w:r>
         <w:rPr>
           <w:rFonts w:ascii="Times New Roman" w:hAnsi="Times New Roman" w:cs="Times New Roman"/>
@@ -147,7 +161,7 @@
           <w:sz w:val="28"/>
           <w:szCs w:val="28"/>
         </w:rPr>
-        <w:t xml:space="preserve">доцент, кафедры </w:t>
+        <w:t>В конце защиты: Спасибо за внимани</w:t>
       </w:r>
       <w:r>
         <w:rPr>
@@ -156,7 +170,7 @@
           <w:sz w:val="28"/>
           <w:szCs w:val="28"/>
         </w:rPr>
-        <w:t>программирования и информационных технологий</w:t>
+        <w:t>е</w:t>
       </w:r>
       <w:r>
         <w:rPr>
@@ -165,128 +179,7 @@
           <w:sz w:val="28"/>
           <w:szCs w:val="28"/>
         </w:rPr>
-        <w:t xml:space="preserve"> полностью) </w:t>
-      </w:r>
-      <w:proofErr w:type="spellStart"/>
-      <w:r>
-        <w:rPr>
-          <w:rFonts w:ascii="Times New Roman" w:hAnsi="Times New Roman" w:cs="Times New Roman"/>
-          <w:sz w:val="28"/>
-          <w:szCs w:val="28"/>
-        </w:rPr>
-        <w:t>Тюкачев</w:t>
-      </w:r>
-      <w:proofErr w:type="spellEnd"/>
-      <w:r>
-        <w:rPr>
-          <w:rFonts w:ascii="Times New Roman" w:hAnsi="Times New Roman" w:cs="Times New Roman"/>
-          <w:sz w:val="28"/>
-          <w:szCs w:val="28"/>
-        </w:rPr>
-        <w:t xml:space="preserve"> Николай Аркадиевич</w:t>
-      </w:r>
-      <w:r>
-        <w:rPr>
-          <w:rFonts w:ascii="Times New Roman" w:hAnsi="Times New Roman" w:cs="Times New Roman"/>
-          <w:bCs/>
-          <w:sz w:val="28"/>
-          <w:szCs w:val="28"/>
-        </w:rPr>
-        <w:t>.</w:t>
-      </w:r>
-      <w:proofErr w:type="gramEnd"/>
-      <w:r>
-        <w:rPr>
-          <w:rFonts w:ascii="Times New Roman" w:hAnsi="Times New Roman" w:cs="Times New Roman"/>
-          <w:bCs/>
-          <w:sz w:val="28"/>
-          <w:szCs w:val="28"/>
-        </w:rPr>
-        <w:t xml:space="preserve"> Тема работы</w:t>
-      </w:r>
-      <w:r>
-        <w:rPr>
-          <w:rFonts w:ascii="Times New Roman" w:hAnsi="Times New Roman" w:cs="Times New Roman"/>
-          <w:bCs/>
-          <w:sz w:val="28"/>
-          <w:szCs w:val="28"/>
-        </w:rPr>
-        <w:t xml:space="preserve"> - оптимизация светофорного регулирования с помощью программы моделирования транспортных потоков</w:t>
-      </w:r>
-      <w:r>
-        <w:rPr>
-          <w:rFonts w:ascii="Times New Roman" w:hAnsi="Times New Roman" w:cs="Times New Roman"/>
-          <w:bCs/>
-          <w:sz w:val="28"/>
-          <w:szCs w:val="28"/>
-        </w:rPr>
-        <w:t>.</w:t>
-      </w:r>
-    </w:p>
-    <w:p>
-      <w:pPr>
-        <w:spacing w:line="360" w:lineRule="auto"/>
-        <w:jc w:val="both"/>
-        <w:rPr>
-          <w:rFonts w:ascii="Times New Roman" w:hAnsi="Times New Roman" w:cs="Times New Roman"/>
-          <w:bCs/>
-          <w:sz w:val="28"/>
-          <w:szCs w:val="28"/>
-        </w:rPr>
-      </w:pPr>
-      <w:r>
-        <w:rPr>
-          <w:rFonts w:ascii="Times New Roman" w:hAnsi="Times New Roman" w:cs="Times New Roman"/>
-          <w:bCs/>
-          <w:sz w:val="28"/>
-          <w:szCs w:val="28"/>
-        </w:rPr>
-        <w:t>В конц</w:t>
-      </w:r>
-      <w:r>
-        <w:rPr>
-          <w:rFonts w:ascii="Times New Roman" w:hAnsi="Times New Roman" w:cs="Times New Roman"/>
-          <w:bCs/>
-          <w:sz w:val="28"/>
-          <w:szCs w:val="28"/>
-        </w:rPr>
-        <w:t>е защиты: Спасибо за внимани</w:t>
-      </w:r>
-      <w:r>
-        <w:rPr>
-          <w:rFonts w:ascii="Times New Roman" w:hAnsi="Times New Roman" w:cs="Times New Roman"/>
-          <w:bCs/>
-          <w:sz w:val="28"/>
-          <w:szCs w:val="28"/>
-        </w:rPr>
-        <w:t>е</w:t>
-      </w:r>
-      <w:r>
-        <w:rPr>
-          <w:rFonts w:ascii="Times New Roman" w:hAnsi="Times New Roman" w:cs="Times New Roman"/>
-          <w:bCs/>
-          <w:sz w:val="28"/>
-          <w:szCs w:val="28"/>
-        </w:rPr>
-        <w:t>.</w:t>
-      </w:r>
-      <w:r>
-        <w:rPr>
-          <w:rFonts w:ascii="Times New Roman" w:hAnsi="Times New Roman" w:cs="Times New Roman"/>
-          <w:bCs/>
-          <w:sz w:val="28"/>
-          <w:szCs w:val="28"/>
-        </w:rPr>
-        <w:t xml:space="preserve"> Никаких лишних слов</w:t>
-      </w:r>
-      <w:r>
-        <w:rPr>
-          <w:rFonts w:ascii="Times New Roman" w:hAnsi="Times New Roman" w:cs="Times New Roman"/>
-          <w:bCs/>
-          <w:sz w:val="28"/>
-          <w:szCs w:val="28"/>
-        </w:rPr>
-        <w:t>.</w:t>
+        <w:t>. Никаких лишних слов.</w:t>
       </w:r>
     </w:p>
     <w:p>
@@ -319,7 +212,9 @@
           <w:szCs w:val="28"/>
         </w:rPr>
         <w:br/>
-      </w:r>
+        <w:t>В</w:t>
+      </w:r>
+      <w:proofErr w:type="gramEnd"/>
       <w:r>
         <w:rPr>
           <w:rFonts w:ascii="Times New Roman" w:hAnsi="Times New Roman" w:cs="Times New Roman"/>
@@ -327,30 +222,29 @@
           <w:sz w:val="28"/>
           <w:szCs w:val="28"/>
         </w:rPr>
-        <w:t>В</w:t>
-      </w:r>
-      <w:proofErr w:type="gramEnd"/>
-      <w:r>
+        <w:t xml:space="preserve"> настоящее время проблема перегруженности автомобильных дорог для большинства крупных городов является одной из центральных, требующих первоочередное решение.</w:t>
+      </w:r>
+    </w:p>
+    <w:p>
+      <w:pPr>
+        <w:spacing w:line="360" w:lineRule="auto"/>
+        <w:jc w:val="both"/>
         <w:rPr>
           <w:rFonts w:ascii="Times New Roman" w:hAnsi="Times New Roman" w:cs="Times New Roman"/>
           <w:bCs/>
           <w:sz w:val="28"/>
           <w:szCs w:val="28"/>
         </w:rPr>
-        <w:t xml:space="preserve"> настоящее время проблема перегруженности автомобильных дорог для большинства крупных городов является одной из центральных, требующих первоочередное решение.</w:t>
-      </w:r>
-    </w:p>
-    <w:p>
-      <w:pPr>
-        <w:spacing w:line="360" w:lineRule="auto"/>
-        <w:jc w:val="both"/>
+      </w:pPr>
+      <w:r>
         <w:rPr>
           <w:rFonts w:ascii="Times New Roman" w:hAnsi="Times New Roman" w:cs="Times New Roman"/>
           <w:bCs/>
           <w:sz w:val="28"/>
           <w:szCs w:val="28"/>
         </w:rPr>
-      </w:pPr>
+        <w:t xml:space="preserve">Стремительный рост автопарка негативно сказывается на пропускной способности дорожной сети городов. Необходимо предпринимать меры, нацеленные на решение проблемы дорожных заторов. Мероприятия могут иметь как административный характер, так и заключаться в </w:t>
+      </w:r>
       <w:r>
         <w:rPr>
           <w:rFonts w:ascii="Times New Roman" w:hAnsi="Times New Roman" w:cs="Times New Roman"/>
@@ -358,25 +252,7 @@
           <w:sz w:val="28"/>
           <w:szCs w:val="28"/>
         </w:rPr>
-        <w:t xml:space="preserve">Стремительный рост автопарка негативно сказывается на пропускной способности дорожной сети городов. Необходимо предпринимать меры, нацеленные на решение проблемы дорожных заторов. Мероприятия могут иметь как административный характер, так и заключаться в </w:t>
-      </w:r>
-      <w:r>
-        <w:rPr>
-          <w:rFonts w:ascii="Times New Roman" w:hAnsi="Times New Roman" w:cs="Times New Roman"/>
-          <w:bCs/>
-          <w:sz w:val="28"/>
-          <w:szCs w:val="28"/>
-        </w:rPr>
-        <w:t>строительстве новых и расширении</w:t>
-      </w:r>
-      <w:r>
-        <w:rPr>
-          <w:rFonts w:ascii="Times New Roman" w:hAnsi="Times New Roman" w:cs="Times New Roman"/>
-          <w:bCs/>
-          <w:sz w:val="28"/>
-          <w:szCs w:val="28"/>
-        </w:rPr>
-        <w:t xml:space="preserve"> действующих дорожных развязок.</w:t>
+        <w:t>строительстве новых и расширении действующих дорожных развязок.</w:t>
       </w:r>
     </w:p>
     <w:p>
@@ -481,42 +357,26 @@
           <w:sz w:val="28"/>
           <w:szCs w:val="28"/>
         </w:rPr>
-        <w:t>Провести имитационное моделирование улично-дорожной сети</w:t>
-      </w:r>
-      <w:r>
-        <w:rPr>
-          <w:rFonts w:ascii="Times New Roman" w:hAnsi="Times New Roman" w:cs="Times New Roman"/>
-          <w:sz w:val="28"/>
-          <w:szCs w:val="28"/>
-        </w:rPr>
-        <w:t>.</w:t>
-      </w:r>
-    </w:p>
-    <w:p>
-      <w:pPr>
-        <w:spacing w:line="360" w:lineRule="auto"/>
-        <w:jc w:val="both"/>
-        <w:rPr>
-          <w:rFonts w:ascii="Times New Roman" w:hAnsi="Times New Roman" w:cs="Times New Roman"/>
-          <w:sz w:val="28"/>
-          <w:szCs w:val="28"/>
-        </w:rPr>
-      </w:pPr>
-      <w:r>
-        <w:rPr>
-          <w:rFonts w:ascii="Times New Roman" w:hAnsi="Times New Roman" w:cs="Times New Roman"/>
-          <w:sz w:val="28"/>
-          <w:szCs w:val="28"/>
-        </w:rPr>
-        <w:t xml:space="preserve">Реализовать </w:t>
-      </w:r>
-      <w:r>
-        <w:rPr>
-          <w:rFonts w:ascii="Times New Roman" w:hAnsi="Times New Roman" w:cs="Times New Roman"/>
-          <w:sz w:val="28"/>
-          <w:szCs w:val="28"/>
-        </w:rPr>
-        <w:t>программный модуль для адаптивног</w:t>
+        <w:t>Провести имитационное моделирование улично-дорожной сети.</w:t>
+      </w:r>
+    </w:p>
+    <w:p>
+      <w:pPr>
+        <w:spacing w:line="360" w:lineRule="auto"/>
+        <w:jc w:val="both"/>
+        <w:rPr>
+          <w:rFonts w:ascii="Times New Roman" w:hAnsi="Times New Roman" w:cs="Times New Roman"/>
+          <w:sz w:val="28"/>
+          <w:szCs w:val="28"/>
+        </w:rPr>
+      </w:pPr>
+      <w:r>
+        <w:rPr>
+          <w:rFonts w:ascii="Times New Roman" w:hAnsi="Times New Roman" w:cs="Times New Roman"/>
+          <w:sz w:val="28"/>
+          <w:szCs w:val="28"/>
+        </w:rPr>
+        <w:t>Реализовать программный модуль для адаптивног</w:t>
       </w:r>
       <w:r>
         <w:rPr>
@@ -532,23 +392,7 @@
           <w:sz w:val="28"/>
           <w:szCs w:val="28"/>
         </w:rPr>
-        <w:t xml:space="preserve"> способ</w:t>
-      </w:r>
-      <w:r>
-        <w:rPr>
-          <w:rFonts w:ascii="Times New Roman" w:hAnsi="Times New Roman" w:cs="Times New Roman"/>
-          <w:sz w:val="28"/>
-          <w:szCs w:val="28"/>
-        </w:rPr>
-        <w:t>а</w:t>
-      </w:r>
-      <w:r>
-        <w:rPr>
-          <w:rFonts w:ascii="Times New Roman" w:hAnsi="Times New Roman" w:cs="Times New Roman"/>
-          <w:sz w:val="28"/>
-          <w:szCs w:val="28"/>
-        </w:rPr>
-        <w:t xml:space="preserve"> управления режимом работы светофора и оценить его эффективность на заданной модели перекрестка</w:t>
+        <w:t xml:space="preserve"> способа управления режимом работы светофора и оценить его эффективность на заданной модели перекрестка</w:t>
       </w:r>
     </w:p>
     <w:p>
@@ -670,7 +514,6 @@
           <w:szCs w:val="28"/>
         </w:rPr>
       </w:pPr>
-      <w:proofErr w:type="gramStart"/>
       <w:r>
         <w:rPr>
           <w:rFonts w:ascii="Times New Roman" w:hAnsi="Times New Roman" w:cs="Times New Roman"/>
@@ -680,7 +523,6 @@
         </w:rPr>
         <w:t>- автоматизированная система управления дорожным движением с адаптивным регулирование светофорных объектов;</w:t>
       </w:r>
-      <w:proofErr w:type="gramEnd"/>
     </w:p>
     <w:p>
       <w:pPr>
@@ -719,25 +561,7 @@
           <w:sz w:val="28"/>
           <w:szCs w:val="28"/>
         </w:rPr>
-        <w:t>Существует 3 модели моделирования: микро-, мез</w:t>
-      </w:r>
-      <w:proofErr w:type="gramStart"/>
-      <w:r>
-        <w:rPr>
-          <w:rFonts w:ascii="Times New Roman" w:hAnsi="Times New Roman" w:cs="Times New Roman"/>
-          <w:sz w:val="28"/>
-          <w:szCs w:val="28"/>
-        </w:rPr>
-        <w:t>о-</w:t>
-      </w:r>
-      <w:proofErr w:type="gramEnd"/>
-      <w:r>
-        <w:rPr>
-          <w:rFonts w:ascii="Times New Roman" w:hAnsi="Times New Roman" w:cs="Times New Roman"/>
-          <w:sz w:val="28"/>
-          <w:szCs w:val="28"/>
-        </w:rPr>
-        <w:t xml:space="preserve"> и </w:t>
+        <w:t xml:space="preserve">Существует 3 модели моделирования: микро-, мезо- и </w:t>
       </w:r>
       <w:proofErr w:type="spellStart"/>
       <w:r>
@@ -792,25 +616,7 @@
           <w:sz w:val="28"/>
           <w:szCs w:val="28"/>
         </w:rPr>
-        <w:t xml:space="preserve"> Как правило, характер поведения автомобиля описывается с помощью правил, которые определяют, когда автомобиль ускоряется, </w:t>
-      </w:r>
-      <w:proofErr w:type="gramStart"/>
-      <w:r>
-        <w:rPr>
-          <w:rFonts w:ascii="Times New Roman" w:hAnsi="Times New Roman" w:cs="Times New Roman"/>
-          <w:sz w:val="28"/>
-          <w:szCs w:val="28"/>
-        </w:rPr>
-        <w:t>замедляет скорость перестраивается</w:t>
-      </w:r>
-      <w:proofErr w:type="gramEnd"/>
-      <w:r>
-        <w:rPr>
-          <w:rFonts w:ascii="Times New Roman" w:hAnsi="Times New Roman" w:cs="Times New Roman"/>
-          <w:sz w:val="28"/>
-          <w:szCs w:val="28"/>
-        </w:rPr>
-        <w:t xml:space="preserve"> в другой ряд, а также когда и как автомобиль выбирает и меняет свой маршрут следования.</w:t>
+        <w:t xml:space="preserve"> Как правило, характер поведения автомобиля описывается с помощью правил, которые определяют, когда автомобиль ускоряется, замедляет скорость перестраивается в другой ряд, а также когда и как автомобиль выбирает и меняет свой маршрут следования.</w:t>
       </w:r>
     </w:p>
     <w:p>
@@ -1030,9 +836,35 @@
           <w:sz w:val="28"/>
           <w:szCs w:val="28"/>
         </w:rPr>
-        <w:t>сети</w:t>
-      </w:r>
-      <w:proofErr w:type="gramStart"/>
+        <w:t>сети.</w:t>
+      </w:r>
+      <w:r>
+        <w:rPr>
+          <w:rFonts w:ascii="Times New Roman" w:hAnsi="Times New Roman" w:cs="Times New Roman"/>
+          <w:sz w:val="28"/>
+          <w:szCs w:val="28"/>
+        </w:rPr>
+        <w:t>В</w:t>
+      </w:r>
+      <w:proofErr w:type="spellEnd"/>
+      <w:r>
+        <w:rPr>
+          <w:rFonts w:ascii="Times New Roman" w:hAnsi="Times New Roman" w:cs="Times New Roman"/>
+          <w:sz w:val="28"/>
+          <w:szCs w:val="28"/>
+        </w:rPr>
+        <w:t xml:space="preserve"> данной работе углубленно изучен метод </w:t>
+      </w:r>
+      <w:proofErr w:type="spellStart"/>
+      <w:r>
+        <w:rPr>
+          <w:rFonts w:ascii="Times New Roman" w:hAnsi="Times New Roman" w:cs="Times New Roman"/>
+          <w:sz w:val="28"/>
+          <w:szCs w:val="28"/>
+        </w:rPr>
+        <w:t>микромоделирования</w:t>
+      </w:r>
+      <w:proofErr w:type="spellEnd"/>
       <w:r>
         <w:rPr>
           <w:rFonts w:ascii="Times New Roman" w:hAnsi="Times New Roman" w:cs="Times New Roman"/>
@@ -1041,42 +873,6 @@
         </w:rPr>
         <w:t>.</w:t>
       </w:r>
-      <w:r>
-        <w:rPr>
-          <w:rFonts w:ascii="Times New Roman" w:hAnsi="Times New Roman" w:cs="Times New Roman"/>
-          <w:sz w:val="28"/>
-          <w:szCs w:val="28"/>
-        </w:rPr>
-        <w:t>В</w:t>
-      </w:r>
-      <w:proofErr w:type="spellEnd"/>
-      <w:proofErr w:type="gramEnd"/>
-      <w:r>
-        <w:rPr>
-          <w:rFonts w:ascii="Times New Roman" w:hAnsi="Times New Roman" w:cs="Times New Roman"/>
-          <w:sz w:val="28"/>
-          <w:szCs w:val="28"/>
-        </w:rPr>
-        <w:t xml:space="preserve"> данной работе углубленно изучен метод </w:t>
-      </w:r>
-      <w:proofErr w:type="spellStart"/>
-      <w:r>
-        <w:rPr>
-          <w:rFonts w:ascii="Times New Roman" w:hAnsi="Times New Roman" w:cs="Times New Roman"/>
-          <w:sz w:val="28"/>
-          <w:szCs w:val="28"/>
-        </w:rPr>
-        <w:t>микромоделирования</w:t>
-      </w:r>
-      <w:proofErr w:type="spellEnd"/>
-      <w:r>
-        <w:rPr>
-          <w:rFonts w:ascii="Times New Roman" w:hAnsi="Times New Roman" w:cs="Times New Roman"/>
-          <w:sz w:val="28"/>
-          <w:szCs w:val="28"/>
-        </w:rPr>
-        <w:t>.</w:t>
-      </w:r>
     </w:p>
     <w:p>
       <w:pPr>
@@ -1094,45 +890,7 @@
           <w:sz w:val="28"/>
           <w:szCs w:val="28"/>
         </w:rPr>
-        <w:t xml:space="preserve">Существуют </w:t>
-      </w:r>
-      <w:proofErr w:type="gramStart"/>
-      <w:r>
-        <w:rPr>
-          <w:rFonts w:ascii="Times New Roman" w:hAnsi="Times New Roman" w:cs="Times New Roman"/>
-          <w:b/>
-          <w:sz w:val="28"/>
-          <w:szCs w:val="28"/>
-        </w:rPr>
-        <w:t>различный</w:t>
-      </w:r>
-      <w:proofErr w:type="gramEnd"/>
-      <w:r>
-        <w:rPr>
-          <w:rFonts w:ascii="Times New Roman" w:hAnsi="Times New Roman" w:cs="Times New Roman"/>
-          <w:b/>
-          <w:sz w:val="28"/>
-          <w:szCs w:val="28"/>
-        </w:rPr>
-        <w:t xml:space="preserve"> в</w:t>
-      </w:r>
-      <w:r>
-        <w:rPr>
-          <w:rFonts w:ascii="Times New Roman" w:hAnsi="Times New Roman" w:cs="Times New Roman"/>
-          <w:b/>
-          <w:sz w:val="28"/>
-          <w:szCs w:val="28"/>
-        </w:rPr>
-        <w:t>изуализаторы</w:t>
-      </w:r>
-      <w:r>
-        <w:rPr>
-          <w:rFonts w:ascii="Times New Roman" w:hAnsi="Times New Roman" w:cs="Times New Roman"/>
-          <w:b/>
-          <w:sz w:val="28"/>
-          <w:szCs w:val="28"/>
-        </w:rPr>
-        <w:t>. Например</w:t>
+        <w:t>Существуют различный визуализаторы. Например</w:t>
       </w:r>
     </w:p>
     <w:p>
@@ -1474,15 +1232,7 @@
           <w:sz w:val="28"/>
           <w:szCs w:val="28"/>
         </w:rPr>
-        <w:t>. Период действия определенной комбинации светофорных сигналов</w:t>
-      </w:r>
-      <w:r>
-        <w:rPr>
-          <w:rFonts w:ascii="Times New Roman" w:hAnsi="Times New Roman" w:cs="Times New Roman"/>
-          <w:sz w:val="28"/>
-          <w:szCs w:val="28"/>
-        </w:rPr>
-        <w:t>.</w:t>
+        <w:t>. Период действия определенной комбинации светофорных сигналов.</w:t>
       </w:r>
     </w:p>
     <w:p>
@@ -1605,27 +1355,7 @@
           <w:szCs w:val="28"/>
         </w:rPr>
         <w:lastRenderedPageBreak/>
-        <w:t xml:space="preserve">управление или автономное), которое определяется интенсивностью движения, полученной на основе учета, видео фиксации или натурных наблюдений с последующим анализом статистических данных. Более эффективным является управление в реальном времени (транспортно-зависимое или режим текущего времени), основанное на анализе ежесекундных переменных входных данных о параметрах транспортного потока с последующим корректированием </w:t>
-      </w:r>
-      <w:proofErr w:type="gramStart"/>
-      <w:r>
-        <w:rPr>
-          <w:rFonts w:ascii="Times New Roman" w:hAnsi="Times New Roman" w:cs="Times New Roman"/>
-          <w:color w:val="000000"/>
-          <w:sz w:val="28"/>
-          <w:szCs w:val="28"/>
-        </w:rPr>
-        <w:t>продолжительности времени включения зеленого сигнала светофорной сигнализации</w:t>
-      </w:r>
-      <w:proofErr w:type="gramEnd"/>
-      <w:r>
-        <w:rPr>
-          <w:rFonts w:ascii="Times New Roman" w:hAnsi="Times New Roman" w:cs="Times New Roman"/>
-          <w:color w:val="000000"/>
-          <w:sz w:val="28"/>
-          <w:szCs w:val="28"/>
-        </w:rPr>
-        <w:t>. При транспортно-зависимом управлении движением возможно применение и более прогрессивных методов, одним из которых является использование принципа искусственного интеллекта.</w:t>
+        <w:t>управление или автономное), которое определяется интенсивностью движения, полученной на основе учета, видео фиксации или натурных наблюдений с последующим анализом статистических данных. Более эффективным является управление в реальном времени (транспортно-зависимое или режим текущего времени), основанное на анализе ежесекундных переменных входных данных о параметрах транспортного потока с последующим корректированием продолжительности времени включения зеленого сигнала светофорной сигнализации. При транспортно-зависимом управлении движением возможно применение и более прогрессивных методов, одним из которых является использование принципа искусственного интеллекта.</w:t>
       </w:r>
     </w:p>
     <w:p>
@@ -1703,6 +1433,7 @@
           <w:lang w:eastAsia="ar-SA"/>
         </w:rPr>
       </w:pPr>
+      <w:proofErr w:type="spellStart"/>
       <w:r>
         <w:rPr>
           <w:rFonts w:ascii="Times New Roman" w:hAnsi="Times New Roman" w:cs="Times New Roman"/>
@@ -1713,8 +1444,6 @@
         </w:rPr>
         <w:t>Слайд</w:t>
       </w:r>
-      <w:bookmarkStart w:id="0" w:name="_GoBack"/>
-      <w:bookmarkEnd w:id="0"/>
       <w:r>
         <w:rPr>
           <w:rFonts w:ascii="Times New Roman" w:hAnsi="Times New Roman" w:cs="Times New Roman"/>
@@ -1725,6 +1454,7 @@
         </w:rPr>
         <w:t>РЕАЛИЗАЦИЯ</w:t>
       </w:r>
+      <w:proofErr w:type="spellEnd"/>
       <w:r>
         <w:rPr>
           <w:rFonts w:ascii="Times New Roman" w:hAnsi="Times New Roman" w:cs="Times New Roman"/>
@@ -1761,6 +1491,7 @@
         </w:rPr>
         <w:t xml:space="preserve"> либо </w:t>
       </w:r>
+      <w:proofErr w:type="spellStart"/>
       <w:r>
         <w:rPr>
           <w:rFonts w:ascii="Times New Roman" w:hAnsi="Times New Roman" w:cs="Times New Roman"/>
@@ -1770,6 +1501,7 @@
         </w:rPr>
         <w:t>Scala</w:t>
       </w:r>
+      <w:proofErr w:type="spellEnd"/>
       <w:r>
         <w:rPr>
           <w:rFonts w:ascii="Times New Roman" w:hAnsi="Times New Roman" w:cs="Times New Roman"/>
@@ -1787,20 +1519,9 @@
           <w:szCs w:val="28"/>
           <w:lang w:eastAsia="ar-SA"/>
         </w:rPr>
-        <w:t>т</w:t>
-      </w:r>
-      <w:proofErr w:type="gramStart"/>
-      <w:r>
-        <w:rPr>
-          <w:rFonts w:ascii="Times New Roman" w:hAnsi="Times New Roman" w:cs="Times New Roman"/>
-          <w:sz w:val="28"/>
-          <w:szCs w:val="28"/>
-          <w:lang w:eastAsia="ar-SA"/>
-        </w:rPr>
-        <w:t>.е</w:t>
+        <w:t>т.е</w:t>
       </w:r>
       <w:proofErr w:type="spellEnd"/>
-      <w:proofErr w:type="gramEnd"/>
       <w:r>
         <w:rPr>
           <w:rFonts w:ascii="Times New Roman" w:hAnsi="Times New Roman" w:cs="Times New Roman"/>
@@ -1977,14 +1698,864 @@
     </w:p>
     <w:p>
       <w:pPr>
-        <w:spacing w:line="360" w:lineRule="auto"/>
-        <w:jc w:val="both"/>
-        <w:rPr>
-          <w:rFonts w:ascii="Times New Roman" w:hAnsi="Times New Roman" w:cs="Times New Roman"/>
-          <w:sz w:val="28"/>
-          <w:szCs w:val="28"/>
-        </w:rPr>
-      </w:pPr>
+        <w:numPr>
+          <w:ilvl w:val="0"/>
+          <w:numId w:val="6"/>
+        </w:numPr>
+        <w:spacing w:line="360" w:lineRule="auto"/>
+        <w:jc w:val="both"/>
+        <w:rPr>
+          <w:rFonts w:ascii="Times New Roman" w:hAnsi="Times New Roman" w:cs="Times New Roman"/>
+          <w:sz w:val="28"/>
+          <w:szCs w:val="28"/>
+        </w:rPr>
+      </w:pPr>
+      <w:r>
+        <w:rPr>
+          <w:rFonts w:ascii="Times New Roman" w:hAnsi="Times New Roman" w:cs="Times New Roman"/>
+          <w:sz w:val="28"/>
+          <w:szCs w:val="28"/>
+        </w:rPr>
+        <w:lastRenderedPageBreak/>
+        <w:t xml:space="preserve">1. Математические модели управления транспортными потоками. М. М. </w:t>
+      </w:r>
+      <w:proofErr w:type="spellStart"/>
+      <w:r>
+        <w:rPr>
+          <w:rFonts w:ascii="Times New Roman" w:hAnsi="Times New Roman" w:cs="Times New Roman"/>
+          <w:sz w:val="28"/>
+          <w:szCs w:val="28"/>
+        </w:rPr>
+        <w:t>Ахмадинуров</w:t>
+      </w:r>
+      <w:proofErr w:type="spellEnd"/>
+      <w:r>
+        <w:rPr>
+          <w:rFonts w:ascii="Times New Roman" w:hAnsi="Times New Roman" w:cs="Times New Roman"/>
+          <w:sz w:val="28"/>
+          <w:szCs w:val="28"/>
+        </w:rPr>
+        <w:t xml:space="preserve">, Д.С. </w:t>
+      </w:r>
+      <w:proofErr w:type="spellStart"/>
+      <w:r>
+        <w:rPr>
+          <w:rFonts w:ascii="Times New Roman" w:hAnsi="Times New Roman" w:cs="Times New Roman"/>
+          <w:sz w:val="28"/>
+          <w:szCs w:val="28"/>
+        </w:rPr>
+        <w:t>Завилищин</w:t>
+      </w:r>
+      <w:proofErr w:type="spellEnd"/>
+      <w:r>
+        <w:rPr>
+          <w:rFonts w:ascii="Times New Roman" w:hAnsi="Times New Roman" w:cs="Times New Roman"/>
+          <w:sz w:val="28"/>
+          <w:szCs w:val="28"/>
+        </w:rPr>
+        <w:t xml:space="preserve">, Г.А. </w:t>
+      </w:r>
+      <w:proofErr w:type="spellStart"/>
+      <w:r>
+        <w:rPr>
+          <w:rFonts w:ascii="Times New Roman" w:hAnsi="Times New Roman" w:cs="Times New Roman"/>
+          <w:sz w:val="28"/>
+          <w:szCs w:val="28"/>
+        </w:rPr>
+        <w:t>Тимовеева</w:t>
+      </w:r>
+      <w:proofErr w:type="spellEnd"/>
+      <w:r>
+        <w:rPr>
+          <w:rFonts w:ascii="Times New Roman" w:hAnsi="Times New Roman" w:cs="Times New Roman"/>
+          <w:sz w:val="28"/>
+          <w:szCs w:val="28"/>
+        </w:rPr>
+        <w:t>, 120 стр., Екатеринбург, 2011 г..</w:t>
+      </w:r>
+    </w:p>
+    <w:p>
+      <w:pPr>
+        <w:numPr>
+          <w:ilvl w:val="0"/>
+          <w:numId w:val="6"/>
+        </w:numPr>
+        <w:spacing w:line="360" w:lineRule="auto"/>
+        <w:jc w:val="both"/>
+        <w:rPr>
+          <w:rFonts w:ascii="Times New Roman" w:hAnsi="Times New Roman" w:cs="Times New Roman"/>
+          <w:sz w:val="28"/>
+          <w:szCs w:val="28"/>
+        </w:rPr>
+      </w:pPr>
+      <w:r>
+        <w:rPr>
+          <w:rFonts w:ascii="Times New Roman" w:hAnsi="Times New Roman" w:cs="Times New Roman"/>
+          <w:sz w:val="28"/>
+          <w:szCs w:val="28"/>
+        </w:rPr>
+        <w:t xml:space="preserve">2. Проектирование регулируемых пересечений, А.Г. </w:t>
+      </w:r>
+      <w:proofErr w:type="spellStart"/>
+      <w:r>
+        <w:rPr>
+          <w:rFonts w:ascii="Times New Roman" w:hAnsi="Times New Roman" w:cs="Times New Roman"/>
+          <w:sz w:val="28"/>
+          <w:szCs w:val="28"/>
+        </w:rPr>
+        <w:t>Левашев</w:t>
+      </w:r>
+      <w:proofErr w:type="spellEnd"/>
+      <w:r>
+        <w:rPr>
+          <w:rFonts w:ascii="Times New Roman" w:hAnsi="Times New Roman" w:cs="Times New Roman"/>
+          <w:sz w:val="28"/>
+          <w:szCs w:val="28"/>
+        </w:rPr>
+        <w:t>, А.Ю. Михайлов, И.М. Головных, 210 стр. Издательство Иркутского государственного технического университета, 2007 г.</w:t>
+      </w:r>
+      <w:r>
+        <w:rPr>
+          <w:rFonts w:ascii="Times New Roman" w:hAnsi="Times New Roman" w:cs="Times New Roman"/>
+          <w:sz w:val="28"/>
+          <w:szCs w:val="28"/>
+        </w:rPr>
+        <w:t xml:space="preserve"> </w:t>
+      </w:r>
+      <w:hyperlink r:id="rId7" w:history="1">
+        <w:r>
+          <w:rPr>
+            <w:rStyle w:val="a4"/>
+            <w:rFonts w:ascii="Times New Roman" w:hAnsi="Times New Roman" w:cs="Times New Roman"/>
+            <w:sz w:val="28"/>
+            <w:szCs w:val="28"/>
+            <w:lang w:val="en-US"/>
+          </w:rPr>
+          <w:t>http</w:t>
+        </w:r>
+        <w:r>
+          <w:rPr>
+            <w:rStyle w:val="a4"/>
+            <w:rFonts w:ascii="Times New Roman" w:hAnsi="Times New Roman" w:cs="Times New Roman"/>
+            <w:sz w:val="28"/>
+            <w:szCs w:val="28"/>
+          </w:rPr>
+          <w:t>://</w:t>
+        </w:r>
+        <w:r>
+          <w:rPr>
+            <w:rStyle w:val="a4"/>
+            <w:rFonts w:ascii="Times New Roman" w:hAnsi="Times New Roman" w:cs="Times New Roman"/>
+            <w:sz w:val="28"/>
+            <w:szCs w:val="28"/>
+            <w:lang w:val="en-US"/>
+          </w:rPr>
+          <w:t>window</w:t>
+        </w:r>
+        <w:r>
+          <w:rPr>
+            <w:rStyle w:val="a4"/>
+            <w:rFonts w:ascii="Times New Roman" w:hAnsi="Times New Roman" w:cs="Times New Roman"/>
+            <w:sz w:val="28"/>
+            <w:szCs w:val="28"/>
+          </w:rPr>
+          <w:t>.</w:t>
+        </w:r>
+        <w:proofErr w:type="spellStart"/>
+        <w:r>
+          <w:rPr>
+            <w:rStyle w:val="a4"/>
+            <w:rFonts w:ascii="Times New Roman" w:hAnsi="Times New Roman" w:cs="Times New Roman"/>
+            <w:sz w:val="28"/>
+            <w:szCs w:val="28"/>
+            <w:lang w:val="en-US"/>
+          </w:rPr>
+          <w:t>edu</w:t>
+        </w:r>
+        <w:proofErr w:type="spellEnd"/>
+        <w:r>
+          <w:rPr>
+            <w:rStyle w:val="a4"/>
+            <w:rFonts w:ascii="Times New Roman" w:hAnsi="Times New Roman" w:cs="Times New Roman"/>
+            <w:sz w:val="28"/>
+            <w:szCs w:val="28"/>
+          </w:rPr>
+          <w:t>.</w:t>
+        </w:r>
+        <w:proofErr w:type="spellStart"/>
+        <w:r>
+          <w:rPr>
+            <w:rStyle w:val="a4"/>
+            <w:rFonts w:ascii="Times New Roman" w:hAnsi="Times New Roman" w:cs="Times New Roman"/>
+            <w:sz w:val="28"/>
+            <w:szCs w:val="28"/>
+            <w:lang w:val="en-US"/>
+          </w:rPr>
+          <w:t>ru</w:t>
+        </w:r>
+        <w:proofErr w:type="spellEnd"/>
+        <w:r>
+          <w:rPr>
+            <w:rStyle w:val="a4"/>
+            <w:rFonts w:ascii="Times New Roman" w:hAnsi="Times New Roman" w:cs="Times New Roman"/>
+            <w:sz w:val="28"/>
+            <w:szCs w:val="28"/>
+          </w:rPr>
+          <w:t>/</w:t>
+        </w:r>
+        <w:r>
+          <w:rPr>
+            <w:rStyle w:val="a4"/>
+            <w:rFonts w:ascii="Times New Roman" w:hAnsi="Times New Roman" w:cs="Times New Roman"/>
+            <w:sz w:val="28"/>
+            <w:szCs w:val="28"/>
+            <w:lang w:val="en-US"/>
+          </w:rPr>
+          <w:t>resource</w:t>
+        </w:r>
+        <w:r>
+          <w:rPr>
+            <w:rStyle w:val="a4"/>
+            <w:rFonts w:ascii="Times New Roman" w:hAnsi="Times New Roman" w:cs="Times New Roman"/>
+            <w:sz w:val="28"/>
+            <w:szCs w:val="28"/>
+          </w:rPr>
+          <w:t>/463/77463/</w:t>
+        </w:r>
+        <w:r>
+          <w:rPr>
+            <w:rStyle w:val="a4"/>
+            <w:rFonts w:ascii="Times New Roman" w:hAnsi="Times New Roman" w:cs="Times New Roman"/>
+            <w:sz w:val="28"/>
+            <w:szCs w:val="28"/>
+            <w:lang w:val="en-US"/>
+          </w:rPr>
+          <w:t>files</w:t>
+        </w:r>
+        <w:r>
+          <w:rPr>
+            <w:rStyle w:val="a4"/>
+            <w:rFonts w:ascii="Times New Roman" w:hAnsi="Times New Roman" w:cs="Times New Roman"/>
+            <w:sz w:val="28"/>
+            <w:szCs w:val="28"/>
+          </w:rPr>
+          <w:t>/</w:t>
+        </w:r>
+        <w:r>
+          <w:rPr>
+            <w:rStyle w:val="a4"/>
+            <w:rFonts w:ascii="Times New Roman" w:hAnsi="Times New Roman" w:cs="Times New Roman"/>
+            <w:sz w:val="28"/>
+            <w:szCs w:val="28"/>
+            <w:lang w:val="en-US"/>
+          </w:rPr>
+          <w:t>signalized</w:t>
+        </w:r>
+        <w:r>
+          <w:rPr>
+            <w:rStyle w:val="a4"/>
+            <w:rFonts w:ascii="Times New Roman" w:hAnsi="Times New Roman" w:cs="Times New Roman"/>
+            <w:sz w:val="28"/>
+            <w:szCs w:val="28"/>
+          </w:rPr>
+          <w:t>_</w:t>
+        </w:r>
+        <w:r>
+          <w:rPr>
+            <w:rStyle w:val="a4"/>
+            <w:rFonts w:ascii="Times New Roman" w:hAnsi="Times New Roman" w:cs="Times New Roman"/>
+            <w:sz w:val="28"/>
+            <w:szCs w:val="28"/>
+            <w:lang w:val="en-US"/>
+          </w:rPr>
+          <w:t>intersections</w:t>
+        </w:r>
+        <w:r>
+          <w:rPr>
+            <w:rStyle w:val="a4"/>
+            <w:rFonts w:ascii="Times New Roman" w:hAnsi="Times New Roman" w:cs="Times New Roman"/>
+            <w:sz w:val="28"/>
+            <w:szCs w:val="28"/>
+          </w:rPr>
+          <w:t>.</w:t>
+        </w:r>
+        <w:proofErr w:type="spellStart"/>
+        <w:r>
+          <w:rPr>
+            <w:rStyle w:val="a4"/>
+            <w:rFonts w:ascii="Times New Roman" w:hAnsi="Times New Roman" w:cs="Times New Roman"/>
+            <w:sz w:val="28"/>
+            <w:szCs w:val="28"/>
+            <w:lang w:val="en-US"/>
+          </w:rPr>
+          <w:t>pdf</w:t>
+        </w:r>
+        <w:proofErr w:type="spellEnd"/>
+      </w:hyperlink>
+    </w:p>
+    <w:p>
+      <w:pPr>
+        <w:numPr>
+          <w:ilvl w:val="0"/>
+          <w:numId w:val="6"/>
+        </w:numPr>
+        <w:spacing w:line="360" w:lineRule="auto"/>
+        <w:jc w:val="both"/>
+        <w:rPr>
+          <w:rFonts w:ascii="Times New Roman" w:hAnsi="Times New Roman" w:cs="Times New Roman"/>
+          <w:sz w:val="28"/>
+          <w:szCs w:val="28"/>
+        </w:rPr>
+      </w:pPr>
+      <w:r>
+        <w:rPr>
+          <w:rFonts w:ascii="Times New Roman" w:hAnsi="Times New Roman" w:cs="Times New Roman"/>
+          <w:sz w:val="28"/>
+          <w:szCs w:val="28"/>
+        </w:rPr>
+        <w:t xml:space="preserve">3. Методика адаптивного управления транспортными потоками высокой интенсивности в условиях города на основе мезо-модели динамики с применением генетических алгоритмов. </w:t>
+      </w:r>
+      <w:proofErr w:type="spellStart"/>
+      <w:r>
+        <w:rPr>
+          <w:rFonts w:ascii="Times New Roman" w:hAnsi="Times New Roman" w:cs="Times New Roman"/>
+          <w:sz w:val="28"/>
+          <w:szCs w:val="28"/>
+        </w:rPr>
+        <w:t>Посмитный</w:t>
+      </w:r>
+      <w:proofErr w:type="spellEnd"/>
+      <w:r>
+        <w:rPr>
+          <w:rFonts w:ascii="Times New Roman" w:hAnsi="Times New Roman" w:cs="Times New Roman"/>
+          <w:sz w:val="28"/>
+          <w:szCs w:val="28"/>
+        </w:rPr>
+        <w:t xml:space="preserve"> Е. В. к.т.н.</w:t>
+      </w:r>
+      <w:r>
+        <w:rPr>
+          <w:rFonts w:ascii="Times New Roman" w:hAnsi="Times New Roman" w:cs="Times New Roman"/>
+          <w:sz w:val="28"/>
+          <w:szCs w:val="28"/>
+        </w:rPr>
+        <w:t xml:space="preserve">, доцент, </w:t>
+      </w:r>
+      <w:proofErr w:type="spellStart"/>
+      <w:r>
+        <w:rPr>
+          <w:rFonts w:ascii="Times New Roman" w:hAnsi="Times New Roman" w:cs="Times New Roman"/>
+          <w:sz w:val="28"/>
+          <w:szCs w:val="28"/>
+        </w:rPr>
+        <w:t>Медовщеков</w:t>
+      </w:r>
+      <w:proofErr w:type="spellEnd"/>
+      <w:r>
+        <w:rPr>
+          <w:rFonts w:ascii="Times New Roman" w:hAnsi="Times New Roman" w:cs="Times New Roman"/>
+          <w:sz w:val="28"/>
+          <w:szCs w:val="28"/>
+        </w:rPr>
+        <w:t xml:space="preserve"> М.И. аспирант, Кубанский государственный технологический университет, Краснодар, Россия Научный журнал 11 стр. </w:t>
+      </w:r>
+      <w:proofErr w:type="spellStart"/>
+      <w:r>
+        <w:rPr>
+          <w:rFonts w:ascii="Times New Roman" w:hAnsi="Times New Roman" w:cs="Times New Roman"/>
+          <w:sz w:val="28"/>
+          <w:szCs w:val="28"/>
+        </w:rPr>
+        <w:t>КубГАУ</w:t>
+      </w:r>
+      <w:proofErr w:type="spellEnd"/>
+      <w:r>
+        <w:rPr>
+          <w:rFonts w:ascii="Times New Roman" w:hAnsi="Times New Roman" w:cs="Times New Roman"/>
+          <w:sz w:val="28"/>
+          <w:szCs w:val="28"/>
+        </w:rPr>
+        <w:t xml:space="preserve">, №84(10), 2012 года </w:t>
+      </w:r>
+      <w:r>
+        <w:rPr>
+          <w:rFonts w:ascii="Times New Roman" w:hAnsi="Times New Roman" w:cs="Times New Roman"/>
+          <w:sz w:val="28"/>
+          <w:szCs w:val="28"/>
+          <w:lang w:val="en-US"/>
+        </w:rPr>
+        <w:t xml:space="preserve">URL - </w:t>
+      </w:r>
+      <w:hyperlink r:id="rId8" w:history="1">
+        <w:r>
+          <w:rPr>
+            <w:rStyle w:val="a4"/>
+            <w:rFonts w:ascii="Times New Roman" w:hAnsi="Times New Roman" w:cs="Times New Roman"/>
+            <w:sz w:val="28"/>
+            <w:szCs w:val="28"/>
+            <w:lang w:val="en-US"/>
+          </w:rPr>
+          <w:t>http://ej.kubagro.ru/2012/10/pdf/75.pdf</w:t>
+        </w:r>
+      </w:hyperlink>
+      <w:r>
+        <w:rPr>
+          <w:rFonts w:ascii="Times New Roman" w:hAnsi="Times New Roman" w:cs="Times New Roman"/>
+          <w:sz w:val="28"/>
+          <w:szCs w:val="28"/>
+          <w:lang w:val="en-US"/>
+        </w:rPr>
+        <w:t xml:space="preserve"> </w:t>
+      </w:r>
+    </w:p>
+    <w:p>
+      <w:pPr>
+        <w:numPr>
+          <w:ilvl w:val="0"/>
+          <w:numId w:val="6"/>
+        </w:numPr>
+        <w:spacing w:line="360" w:lineRule="auto"/>
+        <w:jc w:val="both"/>
+        <w:rPr>
+          <w:rFonts w:ascii="Times New Roman" w:hAnsi="Times New Roman" w:cs="Times New Roman"/>
+          <w:sz w:val="28"/>
+          <w:szCs w:val="28"/>
+        </w:rPr>
+      </w:pPr>
+      <w:r>
+        <w:rPr>
+          <w:rFonts w:ascii="Times New Roman" w:hAnsi="Times New Roman" w:cs="Times New Roman"/>
+          <w:sz w:val="28"/>
+          <w:szCs w:val="28"/>
+        </w:rPr>
+        <w:t xml:space="preserve">4. </w:t>
+      </w:r>
+      <w:r>
+        <w:rPr>
+          <w:rFonts w:ascii="Times New Roman" w:hAnsi="Times New Roman" w:cs="Times New Roman"/>
+          <w:sz w:val="28"/>
+          <w:szCs w:val="28"/>
+        </w:rPr>
+        <w:t>Михеева Т.И., Михеев С.В., Богданова И.Г. МОДЕЛИ ТРАНСПОРТНЫХ ПОТОКОВ В ИНТЕЛЛЕКТУАЛЬНЫХ ТРАНСПОРТНЫХ СИСТЕМАХ // Современные проблемы науки и образования. – 2013. – № 6.;</w:t>
+      </w:r>
+      <w:r>
+        <w:rPr>
+          <w:rFonts w:ascii="Times New Roman" w:hAnsi="Times New Roman" w:cs="Times New Roman"/>
+          <w:sz w:val="28"/>
+          <w:szCs w:val="28"/>
+        </w:rPr>
+        <w:t xml:space="preserve"> </w:t>
+      </w:r>
+      <w:r>
+        <w:rPr>
+          <w:rFonts w:ascii="Times New Roman" w:hAnsi="Times New Roman" w:cs="Times New Roman"/>
+          <w:sz w:val="28"/>
+          <w:szCs w:val="28"/>
+          <w:lang w:val="en-US"/>
+        </w:rPr>
+        <w:t>URL</w:t>
+      </w:r>
+      <w:r>
+        <w:rPr>
+          <w:rFonts w:ascii="Times New Roman" w:hAnsi="Times New Roman" w:cs="Times New Roman"/>
+          <w:sz w:val="28"/>
+          <w:szCs w:val="28"/>
+        </w:rPr>
+        <w:t xml:space="preserve">: </w:t>
+      </w:r>
+      <w:hyperlink r:id="rId9" w:history="1">
+        <w:r>
+          <w:rPr>
+            <w:rStyle w:val="a4"/>
+            <w:rFonts w:ascii="Times New Roman" w:hAnsi="Times New Roman" w:cs="Times New Roman"/>
+            <w:sz w:val="28"/>
+            <w:szCs w:val="28"/>
+            <w:lang w:val="en-US"/>
+          </w:rPr>
+          <w:t>http</w:t>
+        </w:r>
+        <w:r>
+          <w:rPr>
+            <w:rStyle w:val="a4"/>
+            <w:rFonts w:ascii="Times New Roman" w:hAnsi="Times New Roman" w:cs="Times New Roman"/>
+            <w:sz w:val="28"/>
+            <w:szCs w:val="28"/>
+          </w:rPr>
+          <w:t>://</w:t>
+        </w:r>
+        <w:r>
+          <w:rPr>
+            <w:rStyle w:val="a4"/>
+            <w:rFonts w:ascii="Times New Roman" w:hAnsi="Times New Roman" w:cs="Times New Roman"/>
+            <w:sz w:val="28"/>
+            <w:szCs w:val="28"/>
+            <w:lang w:val="en-US"/>
+          </w:rPr>
+          <w:t>www</w:t>
+        </w:r>
+        <w:r>
+          <w:rPr>
+            <w:rStyle w:val="a4"/>
+            <w:rFonts w:ascii="Times New Roman" w:hAnsi="Times New Roman" w:cs="Times New Roman"/>
+            <w:sz w:val="28"/>
+            <w:szCs w:val="28"/>
+          </w:rPr>
+          <w:t>.</w:t>
+        </w:r>
+        <w:r>
+          <w:rPr>
+            <w:rStyle w:val="a4"/>
+            <w:rFonts w:ascii="Times New Roman" w:hAnsi="Times New Roman" w:cs="Times New Roman"/>
+            <w:sz w:val="28"/>
+            <w:szCs w:val="28"/>
+            <w:lang w:val="en-US"/>
+          </w:rPr>
+          <w:t>science</w:t>
+        </w:r>
+        <w:r>
+          <w:rPr>
+            <w:rStyle w:val="a4"/>
+            <w:rFonts w:ascii="Times New Roman" w:hAnsi="Times New Roman" w:cs="Times New Roman"/>
+            <w:sz w:val="28"/>
+            <w:szCs w:val="28"/>
+          </w:rPr>
+          <w:t>-</w:t>
+        </w:r>
+        <w:r>
+          <w:rPr>
+            <w:rStyle w:val="a4"/>
+            <w:rFonts w:ascii="Times New Roman" w:hAnsi="Times New Roman" w:cs="Times New Roman"/>
+            <w:sz w:val="28"/>
+            <w:szCs w:val="28"/>
+            <w:lang w:val="en-US"/>
+          </w:rPr>
+          <w:t>education</w:t>
+        </w:r>
+        <w:r>
+          <w:rPr>
+            <w:rStyle w:val="a4"/>
+            <w:rFonts w:ascii="Times New Roman" w:hAnsi="Times New Roman" w:cs="Times New Roman"/>
+            <w:sz w:val="28"/>
+            <w:szCs w:val="28"/>
+          </w:rPr>
+          <w:t>.</w:t>
+        </w:r>
+        <w:proofErr w:type="spellStart"/>
+        <w:r>
+          <w:rPr>
+            <w:rStyle w:val="a4"/>
+            <w:rFonts w:ascii="Times New Roman" w:hAnsi="Times New Roman" w:cs="Times New Roman"/>
+            <w:sz w:val="28"/>
+            <w:szCs w:val="28"/>
+            <w:lang w:val="en-US"/>
+          </w:rPr>
+          <w:t>ru</w:t>
+        </w:r>
+        <w:proofErr w:type="spellEnd"/>
+        <w:r>
+          <w:rPr>
+            <w:rStyle w:val="a4"/>
+            <w:rFonts w:ascii="Times New Roman" w:hAnsi="Times New Roman" w:cs="Times New Roman"/>
+            <w:sz w:val="28"/>
+            <w:szCs w:val="28"/>
+          </w:rPr>
+          <w:t>/</w:t>
+        </w:r>
+        <w:proofErr w:type="spellStart"/>
+        <w:r>
+          <w:rPr>
+            <w:rStyle w:val="a4"/>
+            <w:rFonts w:ascii="Times New Roman" w:hAnsi="Times New Roman" w:cs="Times New Roman"/>
+            <w:sz w:val="28"/>
+            <w:szCs w:val="28"/>
+            <w:lang w:val="en-US"/>
+          </w:rPr>
+          <w:t>ru</w:t>
+        </w:r>
+        <w:proofErr w:type="spellEnd"/>
+        <w:r>
+          <w:rPr>
+            <w:rStyle w:val="a4"/>
+            <w:rFonts w:ascii="Times New Roman" w:hAnsi="Times New Roman" w:cs="Times New Roman"/>
+            <w:sz w:val="28"/>
+            <w:szCs w:val="28"/>
+          </w:rPr>
+          <w:t>/</w:t>
+        </w:r>
+        <w:r>
+          <w:rPr>
+            <w:rStyle w:val="a4"/>
+            <w:rFonts w:ascii="Times New Roman" w:hAnsi="Times New Roman" w:cs="Times New Roman"/>
+            <w:sz w:val="28"/>
+            <w:szCs w:val="28"/>
+            <w:lang w:val="en-US"/>
+          </w:rPr>
+          <w:t>article</w:t>
+        </w:r>
+        <w:r>
+          <w:rPr>
+            <w:rStyle w:val="a4"/>
+            <w:rFonts w:ascii="Times New Roman" w:hAnsi="Times New Roman" w:cs="Times New Roman"/>
+            <w:sz w:val="28"/>
+            <w:szCs w:val="28"/>
+          </w:rPr>
+          <w:t>/</w:t>
+        </w:r>
+        <w:r>
+          <w:rPr>
+            <w:rStyle w:val="a4"/>
+            <w:rFonts w:ascii="Times New Roman" w:hAnsi="Times New Roman" w:cs="Times New Roman"/>
+            <w:sz w:val="28"/>
+            <w:szCs w:val="28"/>
+            <w:lang w:val="en-US"/>
+          </w:rPr>
+          <w:t>view</w:t>
+        </w:r>
+        <w:r>
+          <w:rPr>
+            <w:rStyle w:val="a4"/>
+            <w:rFonts w:ascii="Times New Roman" w:hAnsi="Times New Roman" w:cs="Times New Roman"/>
+            <w:sz w:val="28"/>
+            <w:szCs w:val="28"/>
+          </w:rPr>
+          <w:t>?</w:t>
+        </w:r>
+        <w:r>
+          <w:rPr>
+            <w:rStyle w:val="a4"/>
+            <w:rFonts w:ascii="Times New Roman" w:hAnsi="Times New Roman" w:cs="Times New Roman"/>
+            <w:sz w:val="28"/>
+            <w:szCs w:val="28"/>
+            <w:lang w:val="en-US"/>
+          </w:rPr>
+          <w:t>id</w:t>
+        </w:r>
+        <w:r>
+          <w:rPr>
+            <w:rStyle w:val="a4"/>
+            <w:rFonts w:ascii="Times New Roman" w:hAnsi="Times New Roman" w:cs="Times New Roman"/>
+            <w:sz w:val="28"/>
+            <w:szCs w:val="28"/>
+          </w:rPr>
+          <w:t>=11808</w:t>
+        </w:r>
+      </w:hyperlink>
+      <w:r>
+        <w:rPr>
+          <w:rFonts w:ascii="Times New Roman" w:hAnsi="Times New Roman" w:cs="Times New Roman"/>
+          <w:sz w:val="28"/>
+          <w:szCs w:val="28"/>
+        </w:rPr>
+        <w:t xml:space="preserve"> </w:t>
+      </w:r>
+    </w:p>
+    <w:p>
+      <w:pPr>
+        <w:numPr>
+          <w:ilvl w:val="0"/>
+          <w:numId w:val="6"/>
+        </w:numPr>
+        <w:spacing w:line="360" w:lineRule="auto"/>
+        <w:jc w:val="both"/>
+        <w:rPr>
+          <w:rFonts w:ascii="Times New Roman" w:hAnsi="Times New Roman" w:cs="Times New Roman"/>
+          <w:sz w:val="28"/>
+          <w:szCs w:val="28"/>
+        </w:rPr>
+      </w:pPr>
+      <w:r>
+        <w:rPr>
+          <w:rFonts w:ascii="Times New Roman" w:hAnsi="Times New Roman" w:cs="Times New Roman"/>
+          <w:sz w:val="28"/>
+          <w:szCs w:val="28"/>
+        </w:rPr>
+        <w:t xml:space="preserve">5. </w:t>
+      </w:r>
+      <w:r>
+        <w:rPr>
+          <w:rFonts w:ascii="Times New Roman" w:hAnsi="Times New Roman" w:cs="Times New Roman"/>
+          <w:sz w:val="28"/>
+          <w:szCs w:val="28"/>
+        </w:rPr>
+        <w:t>Алгоритмы адаптивного регулирования светофорной сигнализации</w:t>
+      </w:r>
+      <w:r>
+        <w:rPr>
+          <w:rFonts w:ascii="Times New Roman" w:hAnsi="Times New Roman" w:cs="Times New Roman"/>
+          <w:sz w:val="28"/>
+          <w:szCs w:val="28"/>
+        </w:rPr>
+        <w:t xml:space="preserve"> </w:t>
+      </w:r>
+      <w:hyperlink r:id="rId10" w:history="1">
+        <w:r>
+          <w:rPr>
+            <w:rStyle w:val="a4"/>
+            <w:rFonts w:ascii="Times New Roman" w:hAnsi="Times New Roman" w:cs="Times New Roman"/>
+            <w:sz w:val="28"/>
+            <w:szCs w:val="28"/>
+            <w:lang w:val="en-US"/>
+          </w:rPr>
+          <w:t>http</w:t>
+        </w:r>
+        <w:r>
+          <w:rPr>
+            <w:rStyle w:val="a4"/>
+            <w:rFonts w:ascii="Times New Roman" w:hAnsi="Times New Roman" w:cs="Times New Roman"/>
+            <w:sz w:val="28"/>
+            <w:szCs w:val="28"/>
+          </w:rPr>
+          <w:t>://</w:t>
+        </w:r>
+        <w:r>
+          <w:rPr>
+            <w:rStyle w:val="a4"/>
+            <w:rFonts w:ascii="Times New Roman" w:hAnsi="Times New Roman" w:cs="Times New Roman"/>
+            <w:sz w:val="28"/>
+            <w:szCs w:val="28"/>
+            <w:lang w:val="en-US"/>
+          </w:rPr>
+          <w:t>www</w:t>
+        </w:r>
+        <w:r>
+          <w:rPr>
+            <w:rStyle w:val="a4"/>
+            <w:rFonts w:ascii="Times New Roman" w:hAnsi="Times New Roman" w:cs="Times New Roman"/>
+            <w:sz w:val="28"/>
+            <w:szCs w:val="28"/>
+          </w:rPr>
+          <w:t>.</w:t>
+        </w:r>
+        <w:proofErr w:type="spellStart"/>
+        <w:r>
+          <w:rPr>
+            <w:rStyle w:val="a4"/>
+            <w:rFonts w:ascii="Times New Roman" w:hAnsi="Times New Roman" w:cs="Times New Roman"/>
+            <w:sz w:val="28"/>
+            <w:szCs w:val="28"/>
+            <w:lang w:val="en-US"/>
+          </w:rPr>
+          <w:t>wikiznanie</w:t>
+        </w:r>
+        <w:proofErr w:type="spellEnd"/>
+        <w:r>
+          <w:rPr>
+            <w:rStyle w:val="a4"/>
+            <w:rFonts w:ascii="Times New Roman" w:hAnsi="Times New Roman" w:cs="Times New Roman"/>
+            <w:sz w:val="28"/>
+            <w:szCs w:val="28"/>
+          </w:rPr>
+          <w:t>.</w:t>
+        </w:r>
+        <w:proofErr w:type="spellStart"/>
+        <w:r>
+          <w:rPr>
+            <w:rStyle w:val="a4"/>
+            <w:rFonts w:ascii="Times New Roman" w:hAnsi="Times New Roman" w:cs="Times New Roman"/>
+            <w:sz w:val="28"/>
+            <w:szCs w:val="28"/>
+            <w:lang w:val="en-US"/>
+          </w:rPr>
+          <w:t>ru</w:t>
+        </w:r>
+        <w:proofErr w:type="spellEnd"/>
+        <w:r>
+          <w:rPr>
+            <w:rStyle w:val="a4"/>
+            <w:rFonts w:ascii="Times New Roman" w:hAnsi="Times New Roman" w:cs="Times New Roman"/>
+            <w:sz w:val="28"/>
+            <w:szCs w:val="28"/>
+          </w:rPr>
+          <w:t>/</w:t>
+        </w:r>
+        <w:proofErr w:type="spellStart"/>
+        <w:r>
+          <w:rPr>
+            <w:rStyle w:val="a4"/>
+            <w:rFonts w:ascii="Times New Roman" w:hAnsi="Times New Roman" w:cs="Times New Roman"/>
+            <w:sz w:val="28"/>
+            <w:szCs w:val="28"/>
+            <w:lang w:val="en-US"/>
+          </w:rPr>
+          <w:t>wikipedia</w:t>
+        </w:r>
+        <w:proofErr w:type="spellEnd"/>
+        <w:r>
+          <w:rPr>
+            <w:rStyle w:val="a4"/>
+            <w:rFonts w:ascii="Times New Roman" w:hAnsi="Times New Roman" w:cs="Times New Roman"/>
+            <w:sz w:val="28"/>
+            <w:szCs w:val="28"/>
+          </w:rPr>
+          <w:t>/</w:t>
+        </w:r>
+        <w:r>
+          <w:rPr>
+            <w:rStyle w:val="a4"/>
+            <w:rFonts w:ascii="Times New Roman" w:hAnsi="Times New Roman" w:cs="Times New Roman"/>
+            <w:sz w:val="28"/>
+            <w:szCs w:val="28"/>
+            <w:lang w:val="en-US"/>
+          </w:rPr>
+          <w:t>index</w:t>
+        </w:r>
+        <w:r>
+          <w:rPr>
+            <w:rStyle w:val="a4"/>
+            <w:rFonts w:ascii="Times New Roman" w:hAnsi="Times New Roman" w:cs="Times New Roman"/>
+            <w:sz w:val="28"/>
+            <w:szCs w:val="28"/>
+          </w:rPr>
+          <w:t>.</w:t>
+        </w:r>
+        <w:proofErr w:type="spellStart"/>
+        <w:r>
+          <w:rPr>
+            <w:rStyle w:val="a4"/>
+            <w:rFonts w:ascii="Times New Roman" w:hAnsi="Times New Roman" w:cs="Times New Roman"/>
+            <w:sz w:val="28"/>
+            <w:szCs w:val="28"/>
+            <w:lang w:val="en-US"/>
+          </w:rPr>
+          <w:t>php</w:t>
+        </w:r>
+        <w:proofErr w:type="spellEnd"/>
+        <w:r>
+          <w:rPr>
+            <w:rStyle w:val="a4"/>
+            <w:rFonts w:ascii="Times New Roman" w:hAnsi="Times New Roman" w:cs="Times New Roman"/>
+            <w:sz w:val="28"/>
+            <w:szCs w:val="28"/>
+          </w:rPr>
+          <w:t>/</w:t>
+        </w:r>
+        <w:proofErr w:type="spellStart"/>
+      </w:hyperlink>
+      <w:hyperlink r:id="rId11" w:history="1">
+        <w:r>
+          <w:rPr>
+            <w:rStyle w:val="a4"/>
+            <w:rFonts w:ascii="Times New Roman" w:hAnsi="Times New Roman" w:cs="Times New Roman"/>
+            <w:sz w:val="28"/>
+            <w:szCs w:val="28"/>
+          </w:rPr>
+          <w:t>Алгоритмы_адаптивного_регулирования_светофорной_сигнализации</w:t>
+        </w:r>
+        <w:proofErr w:type="spellEnd"/>
+      </w:hyperlink>
+    </w:p>
+    <w:p>
+      <w:pPr>
+        <w:spacing w:line="360" w:lineRule="auto"/>
+        <w:jc w:val="both"/>
+        <w:rPr>
+          <w:rFonts w:ascii="Times New Roman" w:hAnsi="Times New Roman" w:cs="Times New Roman"/>
+          <w:sz w:val="28"/>
+          <w:szCs w:val="28"/>
+        </w:rPr>
+      </w:pPr>
+      <w:bookmarkStart w:id="0" w:name="_GoBack"/>
+      <w:bookmarkEnd w:id="0"/>
     </w:p>
     <w:sectPr>
       <w:pgSz w:w="11906" w:h="16838"/>
@@ -2494,6 +3065,146 @@
       </w:pPr>
     </w:lvl>
   </w:abstractNum>
+  <w:abstractNum w:abstractNumId="5">
+    <w:nsid w:val="79A61849"/>
+    <w:multiLevelType w:val="hybridMultilevel"/>
+    <w:tmpl w:val="C65E9F40"/>
+    <w:lvl w:ilvl="0" w:tplc="0BEA6F98">
+      <w:start w:val="1"/>
+      <w:numFmt w:val="bullet"/>
+      <w:lvlText w:val="•"/>
+      <w:lvlJc w:val="left"/>
+      <w:pPr>
+        <w:tabs>
+          <w:tab w:val="num" w:pos="720"/>
+        </w:tabs>
+        <w:ind w:left="720" w:hanging="360"/>
+      </w:pPr>
+      <w:rPr>
+        <w:rFonts w:ascii="Arial" w:hAnsi="Arial" w:hint="default"/>
+      </w:rPr>
+    </w:lvl>
+    <w:lvl w:ilvl="1" w:tplc="90941450" w:tentative="1">
+      <w:start w:val="1"/>
+      <w:numFmt w:val="bullet"/>
+      <w:lvlText w:val="•"/>
+      <w:lvlJc w:val="left"/>
+      <w:pPr>
+        <w:tabs>
+          <w:tab w:val="num" w:pos="1440"/>
+        </w:tabs>
+        <w:ind w:left="1440" w:hanging="360"/>
+      </w:pPr>
+      <w:rPr>
+        <w:rFonts w:ascii="Arial" w:hAnsi="Arial" w:hint="default"/>
+      </w:rPr>
+    </w:lvl>
+    <w:lvl w:ilvl="2" w:tplc="94727C36" w:tentative="1">
+      <w:start w:val="1"/>
+      <w:numFmt w:val="bullet"/>
+      <w:lvlText w:val="•"/>
+      <w:lvlJc w:val="left"/>
+      <w:pPr>
+        <w:tabs>
+          <w:tab w:val="num" w:pos="2160"/>
+        </w:tabs>
+        <w:ind w:left="2160" w:hanging="360"/>
+      </w:pPr>
+      <w:rPr>
+        <w:rFonts w:ascii="Arial" w:hAnsi="Arial" w:hint="default"/>
+      </w:rPr>
+    </w:lvl>
+    <w:lvl w:ilvl="3" w:tplc="B0F42A04" w:tentative="1">
+      <w:start w:val="1"/>
+      <w:numFmt w:val="bullet"/>
+      <w:lvlText w:val="•"/>
+      <w:lvlJc w:val="left"/>
+      <w:pPr>
+        <w:tabs>
+          <w:tab w:val="num" w:pos="2880"/>
+        </w:tabs>
+        <w:ind w:left="2880" w:hanging="360"/>
+      </w:pPr>
+      <w:rPr>
+        <w:rFonts w:ascii="Arial" w:hAnsi="Arial" w:hint="default"/>
+      </w:rPr>
+    </w:lvl>
+    <w:lvl w:ilvl="4" w:tplc="29086C9A" w:tentative="1">
+      <w:start w:val="1"/>
+      <w:numFmt w:val="bullet"/>
+      <w:lvlText w:val="•"/>
+      <w:lvlJc w:val="left"/>
+      <w:pPr>
+        <w:tabs>
+          <w:tab w:val="num" w:pos="3600"/>
+        </w:tabs>
+        <w:ind w:left="3600" w:hanging="360"/>
+      </w:pPr>
+      <w:rPr>
+        <w:rFonts w:ascii="Arial" w:hAnsi="Arial" w:hint="default"/>
+      </w:rPr>
+    </w:lvl>
+    <w:lvl w:ilvl="5" w:tplc="C414D086" w:tentative="1">
+      <w:start w:val="1"/>
+      <w:numFmt w:val="bullet"/>
+      <w:lvlText w:val="•"/>
+      <w:lvlJc w:val="left"/>
+      <w:pPr>
+        <w:tabs>
+          <w:tab w:val="num" w:pos="4320"/>
+        </w:tabs>
+        <w:ind w:left="4320" w:hanging="360"/>
+      </w:pPr>
+      <w:rPr>
+        <w:rFonts w:ascii="Arial" w:hAnsi="Arial" w:hint="default"/>
+      </w:rPr>
+    </w:lvl>
+    <w:lvl w:ilvl="6" w:tplc="32320308" w:tentative="1">
+      <w:start w:val="1"/>
+      <w:numFmt w:val="bullet"/>
+      <w:lvlText w:val="•"/>
+      <w:lvlJc w:val="left"/>
+      <w:pPr>
+        <w:tabs>
+          <w:tab w:val="num" w:pos="5040"/>
+        </w:tabs>
+        <w:ind w:left="5040" w:hanging="360"/>
+      </w:pPr>
+      <w:rPr>
+        <w:rFonts w:ascii="Arial" w:hAnsi="Arial" w:hint="default"/>
+      </w:rPr>
+    </w:lvl>
+    <w:lvl w:ilvl="7" w:tplc="AFE22402" w:tentative="1">
+      <w:start w:val="1"/>
+      <w:numFmt w:val="bullet"/>
+      <w:lvlText w:val="•"/>
+      <w:lvlJc w:val="left"/>
+      <w:pPr>
+        <w:tabs>
+          <w:tab w:val="num" w:pos="5760"/>
+        </w:tabs>
+        <w:ind w:left="5760" w:hanging="360"/>
+      </w:pPr>
+      <w:rPr>
+        <w:rFonts w:ascii="Arial" w:hAnsi="Arial" w:hint="default"/>
+      </w:rPr>
+    </w:lvl>
+    <w:lvl w:ilvl="8" w:tplc="C926433E" w:tentative="1">
+      <w:start w:val="1"/>
+      <w:numFmt w:val="bullet"/>
+      <w:lvlText w:val="•"/>
+      <w:lvlJc w:val="left"/>
+      <w:pPr>
+        <w:tabs>
+          <w:tab w:val="num" w:pos="6480"/>
+        </w:tabs>
+        <w:ind w:left="6480" w:hanging="360"/>
+      </w:pPr>
+      <w:rPr>
+        <w:rFonts w:ascii="Arial" w:hAnsi="Arial" w:hint="default"/>
+      </w:rPr>
+    </w:lvl>
+  </w:abstractNum>
   <w:num w:numId="1">
     <w:abstractNumId w:val="4"/>
   </w:num>
@@ -2508,6 +3219,9 @@
   </w:num>
   <w:num w:numId="5">
     <w:abstractNumId w:val="3"/>
+  </w:num>
+  <w:num w:numId="6">
+    <w:abstractNumId w:val="5"/>
   </w:num>
 </w:numbering>
 </file>
@@ -3319,7 +4033,7 @@
   <a:extraClrSchemeLst/>
   <a:extLst>
     <a:ext uri="{05A4C25C-085E-4340-85A3-A5531E510DB2}">
-      <thm15:themeFamily xmlns="" xmlns:thm15="http://schemas.microsoft.com/office/thememl/2012/main" name="Office Theme" id="{62F939B6-93AF-4DB8-9C6B-D6C7DFDC589F}" vid="{4A3C46E8-61CC-4603-A589-7422A47A8E4A}"/>
+      <thm15:themeFamily xmlns:thm15="http://schemas.microsoft.com/office/thememl/2012/main" xmlns="" name="Office Theme" id="{62F939B6-93AF-4DB8-9C6B-D6C7DFDC589F}" vid="{4A3C46E8-61CC-4603-A589-7422A47A8E4A}"/>
     </a:ext>
   </a:extLst>
 </a:theme>
@@ -3330,7 +4044,7 @@
 </file>
 
 <file path=customXml/itemProps1.xml><?xml version="1.0" encoding="utf-8"?>
-<ds:datastoreItem xmlns:ds="http://schemas.openxmlformats.org/officeDocument/2006/customXml" ds:itemID="{F1BB81F6-5EEA-4805-ADA7-7E9C6028EF79}">
+<ds:datastoreItem xmlns:ds="http://schemas.openxmlformats.org/officeDocument/2006/customXml" ds:itemID="{CC072466-EFD4-4411-8F1F-EA2DD60917E2}">
   <ds:schemaRefs>
     <ds:schemaRef ds:uri="http://schemas.openxmlformats.org/officeDocument/2006/bibliography"/>
   </ds:schemaRefs>

</xml_diff>